<commit_message>
fix berkas BAI (belum save)
</commit_message>
<xml_diff>
--- a/storage/template/template_sprin.docx
+++ b/storage/template/template_sprin.docx
@@ -580,12 +580,14 @@
                 <w:rFonts w:ascii="Arial Narrow" w:hAnsi="Arial Narrow" w:cs="Arial"/>
               </w:rPr>
             </w:pPr>
+            <w:proofErr w:type="spellStart"/>
             <w:r>
               <w:rPr>
                 <w:rFonts w:ascii="Arial Narrow" w:hAnsi="Arial Narrow" w:cs="Arial"/>
               </w:rPr>
               <w:t>Pertimbangan</w:t>
             </w:r>
+            <w:proofErr w:type="spellEnd"/>
             <w:r>
               <w:rPr>
                 <w:rFonts w:ascii="Arial Narrow" w:hAnsi="Arial Narrow" w:cs="Arial"/>
@@ -622,29 +624,239 @@
                 <w:bCs w:val="0"/>
               </w:rPr>
             </w:pPr>
+            <w:proofErr w:type="spellStart"/>
             <w:r>
               <w:rPr>
                 <w:rFonts w:ascii="Arial Narrow" w:hAnsi="Arial Narrow" w:cs="Arial"/>
                 <w:b w:val="0"/>
                 <w:bCs w:val="0"/>
               </w:rPr>
-              <w:t xml:space="preserve">guna kepentingan penyelidikan dan pemeriksaan perkara pelanggaran disiplin, </w:t>
-            </w:r>
+              <w:t>guna</w:t>
+            </w:r>
+            <w:proofErr w:type="spellEnd"/>
             <w:r>
               <w:rPr>
                 <w:rFonts w:ascii="Arial Narrow" w:hAnsi="Arial Narrow" w:cs="Arial"/>
                 <w:b w:val="0"/>
                 <w:bCs w:val="0"/>
               </w:rPr>
-              <w:t xml:space="preserve">maka </w:t>
-            </w:r>
+              <w:t xml:space="preserve"> </w:t>
+            </w:r>
+            <w:proofErr w:type="spellStart"/>
             <w:r>
               <w:rPr>
                 <w:rFonts w:ascii="Arial Narrow" w:hAnsi="Arial Narrow" w:cs="Arial"/>
                 <w:b w:val="0"/>
                 <w:bCs w:val="0"/>
               </w:rPr>
-              <w:t>dipandang perlu mengeluarkan surat perintah.</w:t>
+              <w:t>kepentingan</w:t>
+            </w:r>
+            <w:proofErr w:type="spellEnd"/>
+            <w:r>
+              <w:rPr>
+                <w:rFonts w:ascii="Arial Narrow" w:hAnsi="Arial Narrow" w:cs="Arial"/>
+                <w:b w:val="0"/>
+                <w:bCs w:val="0"/>
+              </w:rPr>
+              <w:t xml:space="preserve"> </w:t>
+            </w:r>
+            <w:proofErr w:type="spellStart"/>
+            <w:r>
+              <w:rPr>
+                <w:rFonts w:ascii="Arial Narrow" w:hAnsi="Arial Narrow" w:cs="Arial"/>
+                <w:b w:val="0"/>
+                <w:bCs w:val="0"/>
+              </w:rPr>
+              <w:t>penyelidikan</w:t>
+            </w:r>
+            <w:proofErr w:type="spellEnd"/>
+            <w:r>
+              <w:rPr>
+                <w:rFonts w:ascii="Arial Narrow" w:hAnsi="Arial Narrow" w:cs="Arial"/>
+                <w:b w:val="0"/>
+                <w:bCs w:val="0"/>
+              </w:rPr>
+              <w:t xml:space="preserve"> dan </w:t>
+            </w:r>
+            <w:proofErr w:type="spellStart"/>
+            <w:r>
+              <w:rPr>
+                <w:rFonts w:ascii="Arial Narrow" w:hAnsi="Arial Narrow" w:cs="Arial"/>
+                <w:b w:val="0"/>
+                <w:bCs w:val="0"/>
+              </w:rPr>
+              <w:t>pemeriksaan</w:t>
+            </w:r>
+            <w:proofErr w:type="spellEnd"/>
+            <w:r>
+              <w:rPr>
+                <w:rFonts w:ascii="Arial Narrow" w:hAnsi="Arial Narrow" w:cs="Arial"/>
+                <w:b w:val="0"/>
+                <w:bCs w:val="0"/>
+              </w:rPr>
+              <w:t xml:space="preserve"> </w:t>
+            </w:r>
+            <w:proofErr w:type="spellStart"/>
+            <w:r>
+              <w:rPr>
+                <w:rFonts w:ascii="Arial Narrow" w:hAnsi="Arial Narrow" w:cs="Arial"/>
+                <w:b w:val="0"/>
+                <w:bCs w:val="0"/>
+              </w:rPr>
+              <w:t>perkara</w:t>
+            </w:r>
+            <w:proofErr w:type="spellEnd"/>
+            <w:r>
+              <w:rPr>
+                <w:rFonts w:ascii="Arial Narrow" w:hAnsi="Arial Narrow" w:cs="Arial"/>
+                <w:b w:val="0"/>
+                <w:bCs w:val="0"/>
+              </w:rPr>
+              <w:t xml:space="preserve"> </w:t>
+            </w:r>
+            <w:proofErr w:type="spellStart"/>
+            <w:r>
+              <w:rPr>
+                <w:rFonts w:ascii="Arial Narrow" w:hAnsi="Arial Narrow" w:cs="Arial"/>
+                <w:b w:val="0"/>
+                <w:bCs w:val="0"/>
+              </w:rPr>
+              <w:t>pelanggaran</w:t>
+            </w:r>
+            <w:proofErr w:type="spellEnd"/>
+            <w:r>
+              <w:rPr>
+                <w:rFonts w:ascii="Arial Narrow" w:hAnsi="Arial Narrow" w:cs="Arial"/>
+                <w:b w:val="0"/>
+                <w:bCs w:val="0"/>
+              </w:rPr>
+              <w:t xml:space="preserve"> </w:t>
+            </w:r>
+            <w:proofErr w:type="spellStart"/>
+            <w:r>
+              <w:rPr>
+                <w:rFonts w:ascii="Arial Narrow" w:hAnsi="Arial Narrow" w:cs="Arial"/>
+                <w:b w:val="0"/>
+                <w:bCs w:val="0"/>
+              </w:rPr>
+              <w:t>disiplin</w:t>
+            </w:r>
+            <w:proofErr w:type="spellEnd"/>
+            <w:r>
+              <w:rPr>
+                <w:rFonts w:ascii="Arial Narrow" w:hAnsi="Arial Narrow" w:cs="Arial"/>
+                <w:b w:val="0"/>
+                <w:bCs w:val="0"/>
+              </w:rPr>
+              <w:t xml:space="preserve">, </w:t>
+            </w:r>
+            <w:proofErr w:type="spellStart"/>
+            <w:r>
+              <w:rPr>
+                <w:rFonts w:ascii="Arial Narrow" w:hAnsi="Arial Narrow" w:cs="Arial"/>
+                <w:b w:val="0"/>
+                <w:bCs w:val="0"/>
+              </w:rPr>
+              <w:t>maka</w:t>
+            </w:r>
+            <w:proofErr w:type="spellEnd"/>
+            <w:r>
+              <w:rPr>
+                <w:rFonts w:ascii="Arial Narrow" w:hAnsi="Arial Narrow" w:cs="Arial"/>
+                <w:b w:val="0"/>
+                <w:bCs w:val="0"/>
+              </w:rPr>
+              <w:t xml:space="preserve"> </w:t>
+            </w:r>
+            <w:proofErr w:type="spellStart"/>
+            <w:r>
+              <w:rPr>
+                <w:rFonts w:ascii="Arial Narrow" w:hAnsi="Arial Narrow" w:cs="Arial"/>
+                <w:b w:val="0"/>
+                <w:bCs w:val="0"/>
+              </w:rPr>
+              <w:t>dipandang</w:t>
+            </w:r>
+            <w:proofErr w:type="spellEnd"/>
+            <w:r>
+              <w:rPr>
+                <w:rFonts w:ascii="Arial Narrow" w:hAnsi="Arial Narrow" w:cs="Arial"/>
+                <w:b w:val="0"/>
+                <w:bCs w:val="0"/>
+              </w:rPr>
+              <w:t xml:space="preserve"> </w:t>
+            </w:r>
+            <w:proofErr w:type="spellStart"/>
+            <w:r>
+              <w:rPr>
+                <w:rFonts w:ascii="Arial Narrow" w:hAnsi="Arial Narrow" w:cs="Arial"/>
+                <w:b w:val="0"/>
+                <w:bCs w:val="0"/>
+              </w:rPr>
+              <w:t>perlu</w:t>
+            </w:r>
+            <w:proofErr w:type="spellEnd"/>
+            <w:r>
+              <w:rPr>
+                <w:rFonts w:ascii="Arial Narrow" w:hAnsi="Arial Narrow" w:cs="Arial"/>
+                <w:b w:val="0"/>
+                <w:bCs w:val="0"/>
+              </w:rPr>
+              <w:t xml:space="preserve"> </w:t>
+            </w:r>
+            <w:proofErr w:type="spellStart"/>
+            <w:r>
+              <w:rPr>
+                <w:rFonts w:ascii="Arial Narrow" w:hAnsi="Arial Narrow" w:cs="Arial"/>
+                <w:b w:val="0"/>
+                <w:bCs w:val="0"/>
+              </w:rPr>
+              <w:t>mengeluarkan</w:t>
+            </w:r>
+            <w:proofErr w:type="spellEnd"/>
+            <w:r>
+              <w:rPr>
+                <w:rFonts w:ascii="Arial Narrow" w:hAnsi="Arial Narrow" w:cs="Arial"/>
+                <w:b w:val="0"/>
+                <w:bCs w:val="0"/>
+              </w:rPr>
+              <w:t xml:space="preserve"> </w:t>
+            </w:r>
+            <w:proofErr w:type="spellStart"/>
+            <w:r>
+              <w:rPr>
+                <w:rFonts w:ascii="Arial Narrow" w:hAnsi="Arial Narrow" w:cs="Arial"/>
+                <w:b w:val="0"/>
+                <w:bCs w:val="0"/>
+              </w:rPr>
+              <w:t>surat</w:t>
+            </w:r>
+            <w:proofErr w:type="spellEnd"/>
+            <w:r>
+              <w:rPr>
+                <w:rFonts w:ascii="Arial Narrow" w:hAnsi="Arial Narrow" w:cs="Arial"/>
+                <w:b w:val="0"/>
+                <w:bCs w:val="0"/>
+              </w:rPr>
+              <w:t xml:space="preserve"> </w:t>
+            </w:r>
+            <w:proofErr w:type="spellStart"/>
+            <w:r>
+              <w:rPr>
+                <w:rFonts w:ascii="Arial Narrow" w:hAnsi="Arial Narrow" w:cs="Arial"/>
+                <w:b w:val="0"/>
+                <w:bCs w:val="0"/>
+              </w:rPr>
+              <w:t>perintah</w:t>
+            </w:r>
+            <w:proofErr w:type="spellEnd"/>
+            <w:r>
+              <w:rPr>
+                <w:rFonts w:ascii="Arial Narrow" w:hAnsi="Arial Narrow" w:cs="Arial"/>
+                <w:b w:val="0"/>
+                <w:bCs w:val="0"/>
+              </w:rPr>
+              <w:t>.</w:t>
             </w:r>
           </w:p>
           <w:p>
@@ -692,8 +904,16 @@
               <w:rPr>
                 <w:rFonts w:ascii="Arial Narrow" w:hAnsi="Arial Narrow" w:cs="Arial"/>
               </w:rPr>
-              <w:t xml:space="preserve">            :</w:t>
-            </w:r>
+              <w:t xml:space="preserve">          </w:t>
+            </w:r>
+            <w:proofErr w:type="gramStart"/>
+            <w:r>
+              <w:rPr>
+                <w:rFonts w:ascii="Arial Narrow" w:hAnsi="Arial Narrow" w:cs="Arial"/>
+              </w:rPr>
+              <w:t xml:space="preserve">  :</w:t>
+            </w:r>
+            <w:proofErr w:type="gramEnd"/>
           </w:p>
         </w:tc>
         <w:tc>
@@ -901,12 +1121,98 @@
                 <w:rFonts w:ascii="Arial Narrow" w:hAnsi="Arial Narrow" w:cs="Arial"/>
               </w:rPr>
             </w:pPr>
-            <w:r>
-              <w:rPr>
-                <w:rFonts w:ascii="Arial Narrow" w:hAnsi="Arial Narrow" w:cs="Arial"/>
-              </w:rPr>
-              <w:t>Undang-Undang Nomor 2 Tahun 2002 tentang Kepolisian Negara Republik Indonesia;</w:t>
-            </w:r>
+            <w:proofErr w:type="spellStart"/>
+            <w:r>
+              <w:rPr>
+                <w:rFonts w:ascii="Arial Narrow" w:hAnsi="Arial Narrow" w:cs="Arial"/>
+              </w:rPr>
+              <w:t>Undang-Undang</w:t>
+            </w:r>
+            <w:proofErr w:type="spellEnd"/>
+            <w:r>
+              <w:rPr>
+                <w:rFonts w:ascii="Arial Narrow" w:hAnsi="Arial Narrow" w:cs="Arial"/>
+              </w:rPr>
+              <w:t xml:space="preserve"> </w:t>
+            </w:r>
+            <w:proofErr w:type="spellStart"/>
+            <w:r>
+              <w:rPr>
+                <w:rFonts w:ascii="Arial Narrow" w:hAnsi="Arial Narrow" w:cs="Arial"/>
+              </w:rPr>
+              <w:t>Nomor</w:t>
+            </w:r>
+            <w:proofErr w:type="spellEnd"/>
+            <w:r>
+              <w:rPr>
+                <w:rFonts w:ascii="Arial Narrow" w:hAnsi="Arial Narrow" w:cs="Arial"/>
+              </w:rPr>
+              <w:t xml:space="preserve"> 2 </w:t>
+            </w:r>
+            <w:proofErr w:type="spellStart"/>
+            <w:r>
+              <w:rPr>
+                <w:rFonts w:ascii="Arial Narrow" w:hAnsi="Arial Narrow" w:cs="Arial"/>
+              </w:rPr>
+              <w:t>Tahun</w:t>
+            </w:r>
+            <w:proofErr w:type="spellEnd"/>
+            <w:r>
+              <w:rPr>
+                <w:rFonts w:ascii="Arial Narrow" w:hAnsi="Arial Narrow" w:cs="Arial"/>
+              </w:rPr>
+              <w:t xml:space="preserve"> 2002 </w:t>
+            </w:r>
+            <w:proofErr w:type="spellStart"/>
+            <w:r>
+              <w:rPr>
+                <w:rFonts w:ascii="Arial Narrow" w:hAnsi="Arial Narrow" w:cs="Arial"/>
+              </w:rPr>
+              <w:t>tentang</w:t>
+            </w:r>
+            <w:proofErr w:type="spellEnd"/>
+            <w:r>
+              <w:rPr>
+                <w:rFonts w:ascii="Arial Narrow" w:hAnsi="Arial Narrow" w:cs="Arial"/>
+              </w:rPr>
+              <w:t xml:space="preserve"> </w:t>
+            </w:r>
+            <w:proofErr w:type="spellStart"/>
+            <w:r>
+              <w:rPr>
+                <w:rFonts w:ascii="Arial Narrow" w:hAnsi="Arial Narrow" w:cs="Arial"/>
+              </w:rPr>
+              <w:t>Kepolisian</w:t>
+            </w:r>
+            <w:proofErr w:type="spellEnd"/>
+            <w:r>
+              <w:rPr>
+                <w:rFonts w:ascii="Arial Narrow" w:hAnsi="Arial Narrow" w:cs="Arial"/>
+              </w:rPr>
+              <w:t xml:space="preserve"> Negara </w:t>
+            </w:r>
+            <w:proofErr w:type="spellStart"/>
+            <w:r>
+              <w:rPr>
+                <w:rFonts w:ascii="Arial Narrow" w:hAnsi="Arial Narrow" w:cs="Arial"/>
+              </w:rPr>
+              <w:t>Republik</w:t>
+            </w:r>
+            <w:proofErr w:type="spellEnd"/>
+            <w:r>
+              <w:rPr>
+                <w:rFonts w:ascii="Arial Narrow" w:hAnsi="Arial Narrow" w:cs="Arial"/>
+              </w:rPr>
+              <w:t xml:space="preserve"> </w:t>
+            </w:r>
+            <w:proofErr w:type="gramStart"/>
+            <w:r>
+              <w:rPr>
+                <w:rFonts w:ascii="Arial Narrow" w:hAnsi="Arial Narrow" w:cs="Arial"/>
+              </w:rPr>
+              <w:t>Indonesia;</w:t>
+            </w:r>
+            <w:proofErr w:type="gramEnd"/>
           </w:p>
           <w:p>
             <w:pPr>
@@ -927,11 +1233,47 @@
                 <w:rFonts w:ascii="Arial Narrow" w:hAnsi="Arial Narrow" w:cs="Arial"/>
               </w:rPr>
             </w:pPr>
-            <w:r>
-              <w:rPr>
-                <w:rFonts w:ascii="Arial Narrow" w:hAnsi="Arial Narrow" w:cs="Arial"/>
-              </w:rPr>
-              <w:t xml:space="preserve">Peraturan Pemerintah Nomor </w:t>
+            <w:proofErr w:type="spellStart"/>
+            <w:r>
+              <w:rPr>
+                <w:rFonts w:ascii="Arial Narrow" w:hAnsi="Arial Narrow" w:cs="Arial"/>
+              </w:rPr>
+              <w:t>Peraturan</w:t>
+            </w:r>
+            <w:proofErr w:type="spellEnd"/>
+            <w:r>
+              <w:rPr>
+                <w:rFonts w:ascii="Arial Narrow" w:hAnsi="Arial Narrow" w:cs="Arial"/>
+              </w:rPr>
+              <w:t xml:space="preserve"> </w:t>
+            </w:r>
+            <w:proofErr w:type="spellStart"/>
+            <w:r>
+              <w:rPr>
+                <w:rFonts w:ascii="Arial Narrow" w:hAnsi="Arial Narrow" w:cs="Arial"/>
+              </w:rPr>
+              <w:t>Pemerintah</w:t>
+            </w:r>
+            <w:proofErr w:type="spellEnd"/>
+            <w:r>
+              <w:rPr>
+                <w:rFonts w:ascii="Arial Narrow" w:hAnsi="Arial Narrow" w:cs="Arial"/>
+              </w:rPr>
+              <w:t xml:space="preserve"> </w:t>
+            </w:r>
+            <w:proofErr w:type="spellStart"/>
+            <w:r>
+              <w:rPr>
+                <w:rFonts w:ascii="Arial Narrow" w:hAnsi="Arial Narrow" w:cs="Arial"/>
+              </w:rPr>
+              <w:t>Nomor</w:t>
+            </w:r>
+            <w:proofErr w:type="spellEnd"/>
+            <w:r>
+              <w:rPr>
+                <w:rFonts w:ascii="Arial Narrow" w:hAnsi="Arial Narrow" w:cs="Arial"/>
+              </w:rPr>
+              <w:t xml:space="preserve"> </w:t>
             </w:r>
             <w:r>
               <w:rPr>
@@ -945,11 +1287,19 @@
               </w:rPr>
               <w:t xml:space="preserve"> </w:t>
             </w:r>
-            <w:r>
-              <w:rPr>
-                <w:rFonts w:ascii="Arial Narrow" w:hAnsi="Arial Narrow" w:cs="Arial"/>
-              </w:rPr>
-              <w:t xml:space="preserve">Tahun </w:t>
+            <w:proofErr w:type="spellStart"/>
+            <w:r>
+              <w:rPr>
+                <w:rFonts w:ascii="Arial Narrow" w:hAnsi="Arial Narrow" w:cs="Arial"/>
+              </w:rPr>
+              <w:t>Tahun</w:t>
+            </w:r>
+            <w:proofErr w:type="spellEnd"/>
+            <w:r>
+              <w:rPr>
+                <w:rFonts w:ascii="Arial Narrow" w:hAnsi="Arial Narrow" w:cs="Arial"/>
+              </w:rPr>
+              <w:t xml:space="preserve"> </w:t>
             </w:r>
             <w:r>
               <w:rPr>
@@ -967,14 +1317,100 @@
               <w:rPr>
                 <w:rFonts w:ascii="Arial Narrow" w:hAnsi="Arial Narrow" w:cs="Arial"/>
               </w:rPr>
-              <w:t xml:space="preserve"> tentang Peraturan Disiplin </w:t>
-            </w:r>
-            <w:r>
-              <w:rPr>
-                <w:rFonts w:ascii="Arial Narrow" w:hAnsi="Arial Narrow" w:cs="Arial"/>
-              </w:rPr>
-              <w:t>Anggota Kepolisian Negara Republik Indonesia;</w:t>
-            </w:r>
+              <w:t xml:space="preserve"> </w:t>
+            </w:r>
+            <w:proofErr w:type="spellStart"/>
+            <w:r>
+              <w:rPr>
+                <w:rFonts w:ascii="Arial Narrow" w:hAnsi="Arial Narrow" w:cs="Arial"/>
+              </w:rPr>
+              <w:t>tentang</w:t>
+            </w:r>
+            <w:proofErr w:type="spellEnd"/>
+            <w:r>
+              <w:rPr>
+                <w:rFonts w:ascii="Arial Narrow" w:hAnsi="Arial Narrow" w:cs="Arial"/>
+              </w:rPr>
+              <w:t xml:space="preserve"> </w:t>
+            </w:r>
+            <w:proofErr w:type="spellStart"/>
+            <w:r>
+              <w:rPr>
+                <w:rFonts w:ascii="Arial Narrow" w:hAnsi="Arial Narrow" w:cs="Arial"/>
+              </w:rPr>
+              <w:t>Peraturan</w:t>
+            </w:r>
+            <w:proofErr w:type="spellEnd"/>
+            <w:r>
+              <w:rPr>
+                <w:rFonts w:ascii="Arial Narrow" w:hAnsi="Arial Narrow" w:cs="Arial"/>
+              </w:rPr>
+              <w:t xml:space="preserve"> </w:t>
+            </w:r>
+            <w:proofErr w:type="spellStart"/>
+            <w:r>
+              <w:rPr>
+                <w:rFonts w:ascii="Arial Narrow" w:hAnsi="Arial Narrow" w:cs="Arial"/>
+              </w:rPr>
+              <w:t>Disiplin</w:t>
+            </w:r>
+            <w:proofErr w:type="spellEnd"/>
+            <w:r>
+              <w:rPr>
+                <w:rFonts w:ascii="Arial Narrow" w:hAnsi="Arial Narrow" w:cs="Arial"/>
+              </w:rPr>
+              <w:t xml:space="preserve"> </w:t>
+            </w:r>
+            <w:proofErr w:type="spellStart"/>
+            <w:r>
+              <w:rPr>
+                <w:rFonts w:ascii="Arial Narrow" w:hAnsi="Arial Narrow" w:cs="Arial"/>
+              </w:rPr>
+              <w:t>Anggota</w:t>
+            </w:r>
+            <w:proofErr w:type="spellEnd"/>
+            <w:r>
+              <w:rPr>
+                <w:rFonts w:ascii="Arial Narrow" w:hAnsi="Arial Narrow" w:cs="Arial"/>
+              </w:rPr>
+              <w:t xml:space="preserve"> </w:t>
+            </w:r>
+            <w:proofErr w:type="spellStart"/>
+            <w:r>
+              <w:rPr>
+                <w:rFonts w:ascii="Arial Narrow" w:hAnsi="Arial Narrow" w:cs="Arial"/>
+              </w:rPr>
+              <w:t>Kepolisian</w:t>
+            </w:r>
+            <w:proofErr w:type="spellEnd"/>
+            <w:r>
+              <w:rPr>
+                <w:rFonts w:ascii="Arial Narrow" w:hAnsi="Arial Narrow" w:cs="Arial"/>
+              </w:rPr>
+              <w:t xml:space="preserve"> Negara </w:t>
+            </w:r>
+            <w:proofErr w:type="spellStart"/>
+            <w:r>
+              <w:rPr>
+                <w:rFonts w:ascii="Arial Narrow" w:hAnsi="Arial Narrow" w:cs="Arial"/>
+              </w:rPr>
+              <w:t>Republik</w:t>
+            </w:r>
+            <w:proofErr w:type="spellEnd"/>
+            <w:r>
+              <w:rPr>
+                <w:rFonts w:ascii="Arial Narrow" w:hAnsi="Arial Narrow" w:cs="Arial"/>
+              </w:rPr>
+              <w:t xml:space="preserve"> </w:t>
+            </w:r>
+            <w:proofErr w:type="gramStart"/>
+            <w:r>
+              <w:rPr>
+                <w:rFonts w:ascii="Arial Narrow" w:hAnsi="Arial Narrow" w:cs="Arial"/>
+              </w:rPr>
+              <w:t>Indonesia;</w:t>
+            </w:r>
+            <w:proofErr w:type="gramEnd"/>
           </w:p>
           <w:p>
             <w:pPr>
@@ -997,32 +1433,91 @@
                 <w:spacing w:val="-4"/>
               </w:rPr>
             </w:pPr>
+            <w:proofErr w:type="spellStart"/>
             <w:r>
               <w:rPr>
                 <w:rFonts w:ascii="Arial Narrow" w:hAnsi="Arial Narrow" w:cs="Arial"/>
                 <w:spacing w:val="-4"/>
               </w:rPr>
-              <w:t xml:space="preserve">Peraturan </w:t>
-            </w:r>
+              <w:t>Peraturan</w:t>
+            </w:r>
+            <w:proofErr w:type="spellEnd"/>
             <w:r>
               <w:rPr>
                 <w:rFonts w:ascii="Arial Narrow" w:hAnsi="Arial Narrow" w:cs="Arial"/>
                 <w:spacing w:val="-4"/>
               </w:rPr>
-              <w:t xml:space="preserve">Kepala </w:t>
-            </w:r>
+              <w:t xml:space="preserve"> </w:t>
+            </w:r>
+            <w:proofErr w:type="spellStart"/>
             <w:r>
               <w:rPr>
                 <w:rFonts w:ascii="Arial Narrow" w:hAnsi="Arial Narrow" w:cs="Arial"/>
                 <w:spacing w:val="-4"/>
               </w:rPr>
-              <w:t xml:space="preserve">Kepolisian Negara Republik Indonesia Nomor </w:t>
-            </w:r>
+              <w:t>Kepala</w:t>
+            </w:r>
+            <w:proofErr w:type="spellEnd"/>
             <w:r>
               <w:rPr>
                 <w:rFonts w:ascii="Arial Narrow" w:hAnsi="Arial Narrow" w:cs="Arial"/>
                 <w:spacing w:val="-4"/>
               </w:rPr>
+              <w:t xml:space="preserve"> </w:t>
+            </w:r>
+            <w:proofErr w:type="spellStart"/>
+            <w:r>
+              <w:rPr>
+                <w:rFonts w:ascii="Arial Narrow" w:hAnsi="Arial Narrow" w:cs="Arial"/>
+                <w:spacing w:val="-4"/>
+              </w:rPr>
+              <w:t>Kepolisian</w:t>
+            </w:r>
+            <w:proofErr w:type="spellEnd"/>
+            <w:r>
+              <w:rPr>
+                <w:rFonts w:ascii="Arial Narrow" w:hAnsi="Arial Narrow" w:cs="Arial"/>
+                <w:spacing w:val="-4"/>
+              </w:rPr>
+              <w:t xml:space="preserve"> Negara </w:t>
+            </w:r>
+            <w:proofErr w:type="spellStart"/>
+            <w:r>
+              <w:rPr>
+                <w:rFonts w:ascii="Arial Narrow" w:hAnsi="Arial Narrow" w:cs="Arial"/>
+                <w:spacing w:val="-4"/>
+              </w:rPr>
+              <w:t>Republik</w:t>
+            </w:r>
+            <w:proofErr w:type="spellEnd"/>
+            <w:r>
+              <w:rPr>
+                <w:rFonts w:ascii="Arial Narrow" w:hAnsi="Arial Narrow" w:cs="Arial"/>
+                <w:spacing w:val="-4"/>
+              </w:rPr>
+              <w:t xml:space="preserve"> Indonesia </w:t>
+            </w:r>
+            <w:proofErr w:type="spellStart"/>
+            <w:r>
+              <w:rPr>
+                <w:rFonts w:ascii="Arial Narrow" w:hAnsi="Arial Narrow" w:cs="Arial"/>
+                <w:spacing w:val="-4"/>
+              </w:rPr>
+              <w:t>Nomor</w:t>
+            </w:r>
+            <w:proofErr w:type="spellEnd"/>
+            <w:r>
+              <w:rPr>
+                <w:rFonts w:ascii="Arial Narrow" w:hAnsi="Arial Narrow" w:cs="Arial"/>
+                <w:spacing w:val="-4"/>
+              </w:rPr>
+              <w:t xml:space="preserve"> </w:t>
+            </w:r>
+            <w:r>
+              <w:rPr>
+                <w:rFonts w:ascii="Arial Narrow" w:hAnsi="Arial Narrow" w:cs="Arial"/>
+                <w:spacing w:val="-4"/>
+              </w:rPr>
               <w:t>2</w:t>
             </w:r>
             <w:r>
@@ -1030,7 +1525,23 @@
                 <w:rFonts w:ascii="Arial Narrow" w:hAnsi="Arial Narrow" w:cs="Arial"/>
                 <w:spacing w:val="-4"/>
               </w:rPr>
-              <w:t xml:space="preserve"> Tahun </w:t>
+              <w:t xml:space="preserve"> </w:t>
+            </w:r>
+            <w:proofErr w:type="spellStart"/>
+            <w:r>
+              <w:rPr>
+                <w:rFonts w:ascii="Arial Narrow" w:hAnsi="Arial Narrow" w:cs="Arial"/>
+                <w:spacing w:val="-4"/>
+              </w:rPr>
+              <w:t>Tahun</w:t>
+            </w:r>
+            <w:proofErr w:type="spellEnd"/>
+            <w:r>
+              <w:rPr>
+                <w:rFonts w:ascii="Arial Narrow" w:hAnsi="Arial Narrow" w:cs="Arial"/>
+                <w:spacing w:val="-4"/>
+              </w:rPr>
+              <w:t xml:space="preserve"> </w:t>
             </w:r>
             <w:r>
               <w:rPr>
@@ -1054,40 +1565,152 @@
                 <w:color w:val="000000" w:themeColor="text1"/>
                 <w:spacing w:val="-4"/>
               </w:rPr>
-              <w:t xml:space="preserve"> tentang Penyelesaian Pelanggaran Disiplin</w:t>
-            </w:r>
+              <w:t xml:space="preserve"> </w:t>
+            </w:r>
+            <w:proofErr w:type="spellStart"/>
             <w:r>
               <w:rPr>
                 <w:rFonts w:ascii="Arial Narrow" w:hAnsi="Arial Narrow" w:cs="Arial"/>
                 <w:color w:val="000000" w:themeColor="text1"/>
                 <w:spacing w:val="-4"/>
               </w:rPr>
-              <w:t xml:space="preserve"> </w:t>
-            </w:r>
+              <w:t>tentang</w:t>
+            </w:r>
+            <w:proofErr w:type="spellEnd"/>
             <w:r>
               <w:rPr>
                 <w:rFonts w:ascii="Arial Narrow" w:hAnsi="Arial Narrow" w:cs="Arial"/>
                 <w:color w:val="000000" w:themeColor="text1"/>
                 <w:spacing w:val="-4"/>
               </w:rPr>
-              <w:t xml:space="preserve">Anggota </w:t>
-            </w:r>
+              <w:t xml:space="preserve"> </w:t>
+            </w:r>
+            <w:proofErr w:type="spellStart"/>
             <w:r>
               <w:rPr>
                 <w:rFonts w:ascii="Arial Narrow" w:hAnsi="Arial Narrow" w:cs="Arial"/>
                 <w:color w:val="000000" w:themeColor="text1"/>
                 <w:spacing w:val="-4"/>
               </w:rPr>
-              <w:t>Kepolisian Negara Republik Indonesia</w:t>
-            </w:r>
+              <w:t>Penyelesaian</w:t>
+            </w:r>
+            <w:proofErr w:type="spellEnd"/>
             <w:r>
               <w:rPr>
                 <w:rFonts w:ascii="Arial Narrow" w:hAnsi="Arial Narrow" w:cs="Arial"/>
                 <w:color w:val="000000" w:themeColor="text1"/>
                 <w:spacing w:val="-4"/>
               </w:rPr>
+              <w:t xml:space="preserve"> </w:t>
+            </w:r>
+            <w:proofErr w:type="spellStart"/>
+            <w:r>
+              <w:rPr>
+                <w:rFonts w:ascii="Arial Narrow" w:hAnsi="Arial Narrow" w:cs="Arial"/>
+                <w:color w:val="000000" w:themeColor="text1"/>
+                <w:spacing w:val="-4"/>
+              </w:rPr>
+              <w:t>Pelanggaran</w:t>
+            </w:r>
+            <w:proofErr w:type="spellEnd"/>
+            <w:r>
+              <w:rPr>
+                <w:rFonts w:ascii="Arial Narrow" w:hAnsi="Arial Narrow" w:cs="Arial"/>
+                <w:color w:val="000000" w:themeColor="text1"/>
+                <w:spacing w:val="-4"/>
+              </w:rPr>
+              <w:t xml:space="preserve"> </w:t>
+            </w:r>
+            <w:proofErr w:type="spellStart"/>
+            <w:r>
+              <w:rPr>
+                <w:rFonts w:ascii="Arial Narrow" w:hAnsi="Arial Narrow" w:cs="Arial"/>
+                <w:color w:val="000000" w:themeColor="text1"/>
+                <w:spacing w:val="-4"/>
+              </w:rPr>
+              <w:t>Disiplin</w:t>
+            </w:r>
+            <w:proofErr w:type="spellEnd"/>
+            <w:r>
+              <w:rPr>
+                <w:rFonts w:ascii="Arial Narrow" w:hAnsi="Arial Narrow" w:cs="Arial"/>
+                <w:color w:val="000000" w:themeColor="text1"/>
+                <w:spacing w:val="-4"/>
+              </w:rPr>
+              <w:t xml:space="preserve"> </w:t>
+            </w:r>
+            <w:proofErr w:type="spellStart"/>
+            <w:r>
+              <w:rPr>
+                <w:rFonts w:ascii="Arial Narrow" w:hAnsi="Arial Narrow" w:cs="Arial"/>
+                <w:color w:val="000000" w:themeColor="text1"/>
+                <w:spacing w:val="-4"/>
+              </w:rPr>
+              <w:t>Anggota</w:t>
+            </w:r>
+            <w:proofErr w:type="spellEnd"/>
+            <w:r>
+              <w:rPr>
+                <w:rFonts w:ascii="Arial Narrow" w:hAnsi="Arial Narrow" w:cs="Arial"/>
+                <w:color w:val="000000" w:themeColor="text1"/>
+                <w:spacing w:val="-4"/>
+              </w:rPr>
+              <w:t xml:space="preserve"> </w:t>
+            </w:r>
+            <w:proofErr w:type="spellStart"/>
+            <w:r>
+              <w:rPr>
+                <w:rFonts w:ascii="Arial Narrow" w:hAnsi="Arial Narrow" w:cs="Arial"/>
+                <w:color w:val="000000" w:themeColor="text1"/>
+                <w:spacing w:val="-4"/>
+              </w:rPr>
+              <w:t>Kepolisian</w:t>
+            </w:r>
+            <w:proofErr w:type="spellEnd"/>
+            <w:r>
+              <w:rPr>
+                <w:rFonts w:ascii="Arial Narrow" w:hAnsi="Arial Narrow" w:cs="Arial"/>
+                <w:color w:val="000000" w:themeColor="text1"/>
+                <w:spacing w:val="-4"/>
+              </w:rPr>
+              <w:t xml:space="preserve"> Negara </w:t>
+            </w:r>
+            <w:proofErr w:type="spellStart"/>
+            <w:r>
+              <w:rPr>
+                <w:rFonts w:ascii="Arial Narrow" w:hAnsi="Arial Narrow" w:cs="Arial"/>
+                <w:color w:val="000000" w:themeColor="text1"/>
+                <w:spacing w:val="-4"/>
+              </w:rPr>
+              <w:t>Republik</w:t>
+            </w:r>
+            <w:proofErr w:type="spellEnd"/>
+            <w:r>
+              <w:rPr>
+                <w:rFonts w:ascii="Arial Narrow" w:hAnsi="Arial Narrow" w:cs="Arial"/>
+                <w:color w:val="000000" w:themeColor="text1"/>
+                <w:spacing w:val="-4"/>
+              </w:rPr>
+              <w:t xml:space="preserve"> </w:t>
+            </w:r>
+            <w:proofErr w:type="gramStart"/>
+            <w:r>
+              <w:rPr>
+                <w:rFonts w:ascii="Arial Narrow" w:hAnsi="Arial Narrow" w:cs="Arial"/>
+                <w:color w:val="000000" w:themeColor="text1"/>
+                <w:spacing w:val="-4"/>
+              </w:rPr>
+              <w:t>Indonesia</w:t>
+            </w:r>
+            <w:r>
+              <w:rPr>
+                <w:rFonts w:ascii="Arial Narrow" w:hAnsi="Arial Narrow" w:cs="Arial"/>
+                <w:color w:val="000000" w:themeColor="text1"/>
+                <w:spacing w:val="-4"/>
+              </w:rPr>
               <w:t>;</w:t>
             </w:r>
+            <w:proofErr w:type="gramEnd"/>
           </w:p>
           <w:p>
             <w:pPr>
@@ -1111,7 +1734,91 @@
               <w:rPr>
                 <w:rFonts w:ascii="Arial Narrow" w:hAnsi="Arial Narrow" w:cs="Arial"/>
               </w:rPr>
-              <w:t>Surat Perintah Kepala Biro Provos Divpropam Polri Nomor: Sprin/</w:t>
+              <w:t xml:space="preserve">Surat </w:t>
+            </w:r>
+            <w:proofErr w:type="spellStart"/>
+            <w:r>
+              <w:rPr>
+                <w:rFonts w:ascii="Arial Narrow" w:hAnsi="Arial Narrow" w:cs="Arial"/>
+              </w:rPr>
+              <w:t>Perintah</w:t>
+            </w:r>
+            <w:proofErr w:type="spellEnd"/>
+            <w:r>
+              <w:rPr>
+                <w:rFonts w:ascii="Arial Narrow" w:hAnsi="Arial Narrow" w:cs="Arial"/>
+              </w:rPr>
+              <w:t xml:space="preserve"> </w:t>
+            </w:r>
+            <w:proofErr w:type="spellStart"/>
+            <w:r>
+              <w:rPr>
+                <w:rFonts w:ascii="Arial Narrow" w:hAnsi="Arial Narrow" w:cs="Arial"/>
+              </w:rPr>
+              <w:t>Kepala</w:t>
+            </w:r>
+            <w:proofErr w:type="spellEnd"/>
+            <w:r>
+              <w:rPr>
+                <w:rFonts w:ascii="Arial Narrow" w:hAnsi="Arial Narrow" w:cs="Arial"/>
+              </w:rPr>
+              <w:t xml:space="preserve"> Biro Provos </w:t>
+            </w:r>
+            <w:proofErr w:type="spellStart"/>
+            <w:r>
+              <w:rPr>
+                <w:rFonts w:ascii="Arial Narrow" w:hAnsi="Arial Narrow" w:cs="Arial"/>
+              </w:rPr>
+              <w:t>Divpropam</w:t>
+            </w:r>
+            <w:proofErr w:type="spellEnd"/>
+            <w:r>
+              <w:rPr>
+                <w:rFonts w:ascii="Arial Narrow" w:hAnsi="Arial Narrow" w:cs="Arial"/>
+              </w:rPr>
+              <w:t xml:space="preserve"> </w:t>
+            </w:r>
+            <w:proofErr w:type="spellStart"/>
+            <w:r>
+              <w:rPr>
+                <w:rFonts w:ascii="Arial Narrow" w:hAnsi="Arial Narrow" w:cs="Arial"/>
+              </w:rPr>
+              <w:t>Polri</w:t>
+            </w:r>
+            <w:proofErr w:type="spellEnd"/>
+            <w:r>
+              <w:rPr>
+                <w:rFonts w:ascii="Arial Narrow" w:hAnsi="Arial Narrow" w:cs="Arial"/>
+              </w:rPr>
+              <w:t xml:space="preserve"> </w:t>
+            </w:r>
+            <w:proofErr w:type="spellStart"/>
+            <w:r>
+              <w:rPr>
+                <w:rFonts w:ascii="Arial Narrow" w:hAnsi="Arial Narrow" w:cs="Arial"/>
+              </w:rPr>
+              <w:t>Nomor</w:t>
+            </w:r>
+            <w:proofErr w:type="spellEnd"/>
+            <w:r>
+              <w:rPr>
+                <w:rFonts w:ascii="Arial Narrow" w:hAnsi="Arial Narrow" w:cs="Arial"/>
+              </w:rPr>
+              <w:t xml:space="preserve">: </w:t>
+            </w:r>
+            <w:proofErr w:type="spellStart"/>
+            <w:r>
+              <w:rPr>
+                <w:rFonts w:ascii="Arial Narrow" w:hAnsi="Arial Narrow" w:cs="Arial"/>
+              </w:rPr>
+              <w:t>Sprin</w:t>
+            </w:r>
+            <w:proofErr w:type="spellEnd"/>
+            <w:r>
+              <w:rPr>
+                <w:rFonts w:ascii="Arial Narrow" w:hAnsi="Arial Narrow" w:cs="Arial"/>
+              </w:rPr>
+              <w:t>/</w:t>
             </w:r>
             <w:r>
               <w:rPr>
@@ -1131,11 +1838,19 @@
               </w:rPr>
               <w:t xml:space="preserve">              </w:t>
             </w:r>
-            <w:r>
-              <w:rPr>
-                <w:rFonts w:ascii="Arial Narrow" w:hAnsi="Arial Narrow" w:cs="Arial"/>
-              </w:rPr>
-              <w:t xml:space="preserve">tanggal </w:t>
+            <w:proofErr w:type="spellStart"/>
+            <w:r>
+              <w:rPr>
+                <w:rFonts w:ascii="Arial Narrow" w:hAnsi="Arial Narrow" w:cs="Arial"/>
+              </w:rPr>
+              <w:t>tanggal</w:t>
+            </w:r>
+            <w:proofErr w:type="spellEnd"/>
+            <w:r>
+              <w:rPr>
+                <w:rFonts w:ascii="Arial Narrow" w:hAnsi="Arial Narrow" w:cs="Arial"/>
+              </w:rPr>
+              <w:t xml:space="preserve"> </w:t>
             </w:r>
             <w:r>
               <w:rPr>
@@ -1147,14 +1862,220 @@
               <w:rPr>
                 <w:rFonts w:ascii="Arial Narrow" w:hAnsi="Arial Narrow" w:cs="Arial"/>
               </w:rPr>
-              <w:t xml:space="preserve"> Oktober 2022 tentang perintah untuk melaksanakan tugas sebagai Pejabat Pelaksana Harian (Plh) Kabaggakkum Biroprovos Divpropam Polri</w:t>
-            </w:r>
+              <w:t xml:space="preserve"> </w:t>
+            </w:r>
+            <w:proofErr w:type="spellStart"/>
+            <w:r>
+              <w:rPr>
+                <w:rFonts w:ascii="Arial Narrow" w:hAnsi="Arial Narrow" w:cs="Arial"/>
+              </w:rPr>
+              <w:t>Oktober</w:t>
+            </w:r>
+            <w:proofErr w:type="spellEnd"/>
+            <w:r>
+              <w:rPr>
+                <w:rFonts w:ascii="Arial Narrow" w:hAnsi="Arial Narrow" w:cs="Arial"/>
+              </w:rPr>
+              <w:t xml:space="preserve"> 2022 </w:t>
+            </w:r>
+            <w:proofErr w:type="spellStart"/>
+            <w:r>
+              <w:rPr>
+                <w:rFonts w:ascii="Arial Narrow" w:hAnsi="Arial Narrow" w:cs="Arial"/>
+              </w:rPr>
+              <w:t>tentang</w:t>
+            </w:r>
+            <w:proofErr w:type="spellEnd"/>
+            <w:r>
+              <w:rPr>
+                <w:rFonts w:ascii="Arial Narrow" w:hAnsi="Arial Narrow" w:cs="Arial"/>
+              </w:rPr>
+              <w:t xml:space="preserve"> </w:t>
+            </w:r>
+            <w:proofErr w:type="spellStart"/>
+            <w:r>
+              <w:rPr>
+                <w:rFonts w:ascii="Arial Narrow" w:hAnsi="Arial Narrow" w:cs="Arial"/>
+              </w:rPr>
+              <w:t>perintah</w:t>
+            </w:r>
+            <w:proofErr w:type="spellEnd"/>
+            <w:r>
+              <w:rPr>
+                <w:rFonts w:ascii="Arial Narrow" w:hAnsi="Arial Narrow" w:cs="Arial"/>
+              </w:rPr>
+              <w:t xml:space="preserve"> </w:t>
+            </w:r>
+            <w:proofErr w:type="spellStart"/>
+            <w:r>
+              <w:rPr>
+                <w:rFonts w:ascii="Arial Narrow" w:hAnsi="Arial Narrow" w:cs="Arial"/>
+              </w:rPr>
+              <w:t>untuk</w:t>
+            </w:r>
+            <w:proofErr w:type="spellEnd"/>
+            <w:r>
+              <w:rPr>
+                <w:rFonts w:ascii="Arial Narrow" w:hAnsi="Arial Narrow" w:cs="Arial"/>
+              </w:rPr>
+              <w:t xml:space="preserve"> </w:t>
+            </w:r>
+            <w:proofErr w:type="spellStart"/>
+            <w:r>
+              <w:rPr>
+                <w:rFonts w:ascii="Arial Narrow" w:hAnsi="Arial Narrow" w:cs="Arial"/>
+              </w:rPr>
+              <w:t>melaksanakan</w:t>
+            </w:r>
+            <w:proofErr w:type="spellEnd"/>
+            <w:r>
+              <w:rPr>
+                <w:rFonts w:ascii="Arial Narrow" w:hAnsi="Arial Narrow" w:cs="Arial"/>
+              </w:rPr>
+              <w:t xml:space="preserve"> </w:t>
+            </w:r>
+            <w:proofErr w:type="spellStart"/>
+            <w:r>
+              <w:rPr>
+                <w:rFonts w:ascii="Arial Narrow" w:hAnsi="Arial Narrow" w:cs="Arial"/>
+              </w:rPr>
+              <w:t>tugas</w:t>
+            </w:r>
+            <w:proofErr w:type="spellEnd"/>
+            <w:r>
+              <w:rPr>
+                <w:rFonts w:ascii="Arial Narrow" w:hAnsi="Arial Narrow" w:cs="Arial"/>
+              </w:rPr>
+              <w:t xml:space="preserve"> </w:t>
+            </w:r>
+            <w:proofErr w:type="spellStart"/>
+            <w:r>
+              <w:rPr>
+                <w:rFonts w:ascii="Arial Narrow" w:hAnsi="Arial Narrow" w:cs="Arial"/>
+              </w:rPr>
+              <w:t>sebagai</w:t>
+            </w:r>
+            <w:proofErr w:type="spellEnd"/>
+            <w:r>
+              <w:rPr>
+                <w:rFonts w:ascii="Arial Narrow" w:hAnsi="Arial Narrow" w:cs="Arial"/>
+              </w:rPr>
+              <w:t xml:space="preserve"> </w:t>
+            </w:r>
+            <w:proofErr w:type="spellStart"/>
+            <w:r>
+              <w:rPr>
+                <w:rFonts w:ascii="Arial Narrow" w:hAnsi="Arial Narrow" w:cs="Arial"/>
+              </w:rPr>
+              <w:t>Pejabat</w:t>
+            </w:r>
+            <w:proofErr w:type="spellEnd"/>
+            <w:r>
+              <w:rPr>
+                <w:rFonts w:ascii="Arial Narrow" w:hAnsi="Arial Narrow" w:cs="Arial"/>
+              </w:rPr>
+              <w:t xml:space="preserve"> </w:t>
+            </w:r>
+            <w:proofErr w:type="spellStart"/>
+            <w:r>
+              <w:rPr>
+                <w:rFonts w:ascii="Arial Narrow" w:hAnsi="Arial Narrow" w:cs="Arial"/>
+              </w:rPr>
+              <w:t>Pelaksana</w:t>
+            </w:r>
+            <w:proofErr w:type="spellEnd"/>
+            <w:r>
+              <w:rPr>
+                <w:rFonts w:ascii="Arial Narrow" w:hAnsi="Arial Narrow" w:cs="Arial"/>
+              </w:rPr>
+              <w:t xml:space="preserve"> </w:t>
+            </w:r>
+            <w:proofErr w:type="spellStart"/>
+            <w:r>
+              <w:rPr>
+                <w:rFonts w:ascii="Arial Narrow" w:hAnsi="Arial Narrow" w:cs="Arial"/>
+              </w:rPr>
+              <w:t>Harian</w:t>
+            </w:r>
+            <w:proofErr w:type="spellEnd"/>
+            <w:r>
+              <w:rPr>
+                <w:rFonts w:ascii="Arial Narrow" w:hAnsi="Arial Narrow" w:cs="Arial"/>
+              </w:rPr>
+              <w:t xml:space="preserve"> (</w:t>
+            </w:r>
+            <w:proofErr w:type="spellStart"/>
+            <w:r>
+              <w:rPr>
+                <w:rFonts w:ascii="Arial Narrow" w:hAnsi="Arial Narrow" w:cs="Arial"/>
+              </w:rPr>
+              <w:t>Plh</w:t>
+            </w:r>
+            <w:proofErr w:type="spellEnd"/>
+            <w:r>
+              <w:rPr>
+                <w:rFonts w:ascii="Arial Narrow" w:hAnsi="Arial Narrow" w:cs="Arial"/>
+              </w:rPr>
+              <w:t xml:space="preserve">) </w:t>
+            </w:r>
+            <w:proofErr w:type="spellStart"/>
+            <w:r>
+              <w:rPr>
+                <w:rFonts w:ascii="Arial Narrow" w:hAnsi="Arial Narrow" w:cs="Arial"/>
+              </w:rPr>
+              <w:t>Kabaggakkum</w:t>
+            </w:r>
+            <w:proofErr w:type="spellEnd"/>
+            <w:r>
+              <w:rPr>
+                <w:rFonts w:ascii="Arial Narrow" w:hAnsi="Arial Narrow" w:cs="Arial"/>
+              </w:rPr>
+              <w:t xml:space="preserve"> </w:t>
+            </w:r>
+            <w:proofErr w:type="spellStart"/>
+            <w:r>
+              <w:rPr>
+                <w:rFonts w:ascii="Arial Narrow" w:hAnsi="Arial Narrow" w:cs="Arial"/>
+              </w:rPr>
+              <w:t>Biroprovos</w:t>
+            </w:r>
+            <w:proofErr w:type="spellEnd"/>
+            <w:r>
+              <w:rPr>
+                <w:rFonts w:ascii="Arial Narrow" w:hAnsi="Arial Narrow" w:cs="Arial"/>
+              </w:rPr>
+              <w:t xml:space="preserve"> </w:t>
+            </w:r>
+            <w:proofErr w:type="spellStart"/>
+            <w:r>
+              <w:rPr>
+                <w:rFonts w:ascii="Arial Narrow" w:hAnsi="Arial Narrow" w:cs="Arial"/>
+              </w:rPr>
+              <w:t>Divpropam</w:t>
+            </w:r>
+            <w:proofErr w:type="spellEnd"/>
+            <w:r>
+              <w:rPr>
+                <w:rFonts w:ascii="Arial Narrow" w:hAnsi="Arial Narrow" w:cs="Arial"/>
+              </w:rPr>
+              <w:t xml:space="preserve"> </w:t>
+            </w:r>
+            <w:proofErr w:type="spellStart"/>
+            <w:proofErr w:type="gramStart"/>
+            <w:r>
+              <w:rPr>
+                <w:rFonts w:ascii="Arial Narrow" w:hAnsi="Arial Narrow" w:cs="Arial"/>
+              </w:rPr>
+              <w:t>Polri</w:t>
+            </w:r>
+            <w:proofErr w:type="spellEnd"/>
             <w:r>
               <w:rPr>
                 <w:rFonts w:ascii="Arial Narrow" w:hAnsi="Arial Narrow" w:cs="Arial"/>
               </w:rPr>
               <w:t>;</w:t>
             </w:r>
+            <w:proofErr w:type="gramEnd"/>
           </w:p>
           <w:p>
             <w:pPr>
@@ -1179,32 +2100,105 @@
               <w:rPr>
                 <w:rFonts w:ascii="Arial Narrow" w:hAnsi="Arial Narrow" w:cs="Arial"/>
               </w:rPr>
-              <w:t>Nota Dinas Kepala Bagian Pelayanan Pengaduan Divpropam</w:t>
-            </w:r>
-            <w:r>
-              <w:rPr>
-                <w:rFonts w:ascii="Arial Narrow" w:hAnsi="Arial Narrow" w:cs="Arial"/>
-              </w:rPr>
-              <w:t xml:space="preserve"> </w:t>
-            </w:r>
-            <w:r>
-              <w:rPr>
-                <w:rFonts w:ascii="Arial Narrow" w:hAnsi="Arial Narrow" w:cs="Arial"/>
-              </w:rPr>
-              <w:t>Nomor:</w:t>
-            </w:r>
-            <w:r>
-              <w:rPr>
-                <w:rFonts w:ascii="Arial Narrow" w:hAnsi="Arial Narrow" w:cs="Arial"/>
-              </w:rPr>
-              <w:t xml:space="preserve"> ${no_nd}</w:t>
-            </w:r>
-            <w:r>
-              <w:rPr>
-                <w:rFonts w:ascii="Arial Narrow" w:hAnsi="Arial Narrow" w:cs="Arial"/>
-              </w:rPr>
-              <w:t xml:space="preserve"> </w:t>
-            </w:r>
+              <w:t xml:space="preserve">Nota Dinas </w:t>
+            </w:r>
+            <w:proofErr w:type="spellStart"/>
+            <w:r>
+              <w:rPr>
+                <w:rFonts w:ascii="Arial Narrow" w:hAnsi="Arial Narrow" w:cs="Arial"/>
+              </w:rPr>
+              <w:t>Kepala</w:t>
+            </w:r>
+            <w:proofErr w:type="spellEnd"/>
+            <w:r>
+              <w:rPr>
+                <w:rFonts w:ascii="Arial Narrow" w:hAnsi="Arial Narrow" w:cs="Arial"/>
+              </w:rPr>
+              <w:t xml:space="preserve"> Bagian </w:t>
+            </w:r>
+            <w:proofErr w:type="spellStart"/>
+            <w:r>
+              <w:rPr>
+                <w:rFonts w:ascii="Arial Narrow" w:hAnsi="Arial Narrow" w:cs="Arial"/>
+              </w:rPr>
+              <w:t>Pelayanan</w:t>
+            </w:r>
+            <w:proofErr w:type="spellEnd"/>
+            <w:r>
+              <w:rPr>
+                <w:rFonts w:ascii="Arial Narrow" w:hAnsi="Arial Narrow" w:cs="Arial"/>
+              </w:rPr>
+              <w:t xml:space="preserve"> </w:t>
+            </w:r>
+            <w:proofErr w:type="spellStart"/>
+            <w:r>
+              <w:rPr>
+                <w:rFonts w:ascii="Arial Narrow" w:hAnsi="Arial Narrow" w:cs="Arial"/>
+              </w:rPr>
+              <w:t>Pengaduan</w:t>
+            </w:r>
+            <w:proofErr w:type="spellEnd"/>
+            <w:r>
+              <w:rPr>
+                <w:rFonts w:ascii="Arial Narrow" w:hAnsi="Arial Narrow" w:cs="Arial"/>
+              </w:rPr>
+              <w:t xml:space="preserve"> </w:t>
+            </w:r>
+            <w:proofErr w:type="spellStart"/>
+            <w:r>
+              <w:rPr>
+                <w:rFonts w:ascii="Arial Narrow" w:hAnsi="Arial Narrow" w:cs="Arial"/>
+              </w:rPr>
+              <w:t>Divpropam</w:t>
+            </w:r>
+            <w:proofErr w:type="spellEnd"/>
+            <w:r>
+              <w:rPr>
+                <w:rFonts w:ascii="Arial Narrow" w:hAnsi="Arial Narrow" w:cs="Arial"/>
+              </w:rPr>
+              <w:t xml:space="preserve"> </w:t>
+            </w:r>
+            <w:proofErr w:type="spellStart"/>
+            <w:r>
+              <w:rPr>
+                <w:rFonts w:ascii="Arial Narrow" w:hAnsi="Arial Narrow" w:cs="Arial"/>
+              </w:rPr>
+              <w:t>Nomor</w:t>
+            </w:r>
+            <w:proofErr w:type="spellEnd"/>
+            <w:r>
+              <w:rPr>
+                <w:rFonts w:ascii="Arial Narrow" w:hAnsi="Arial Narrow" w:cs="Arial"/>
+              </w:rPr>
+              <w:t>:</w:t>
+            </w:r>
+            <w:r>
+              <w:rPr>
+                <w:rFonts w:ascii="Arial Narrow" w:hAnsi="Arial Narrow" w:cs="Arial"/>
+              </w:rPr>
+              <w:t xml:space="preserve"> ${</w:t>
+            </w:r>
+            <w:proofErr w:type="spellStart"/>
+            <w:r>
+              <w:rPr>
+                <w:rFonts w:ascii="Arial Narrow" w:hAnsi="Arial Narrow" w:cs="Arial"/>
+              </w:rPr>
+              <w:t>no_nd</w:t>
+            </w:r>
+            <w:proofErr w:type="spellEnd"/>
+            <w:r>
+              <w:rPr>
+                <w:rFonts w:ascii="Arial Narrow" w:hAnsi="Arial Narrow" w:cs="Arial"/>
+              </w:rPr>
+              <w:t>}</w:t>
+            </w:r>
+            <w:r>
+              <w:rPr>
+                <w:rFonts w:ascii="Arial Narrow" w:hAnsi="Arial Narrow" w:cs="Arial"/>
+              </w:rPr>
+              <w:t xml:space="preserve"> </w:t>
+            </w:r>
+            <w:proofErr w:type="spellStart"/>
             <w:r>
               <w:rPr>
                 <w:rFonts w:ascii="Arial Narrow" w:hAnsi="Arial Narrow" w:cs="Arial"/>
@@ -1212,41 +2206,100 @@
               </w:rPr>
               <w:t>tanggal</w:t>
             </w:r>
-            <w:r>
-              <w:rPr>
-                <w:rFonts w:ascii="Arial Narrow" w:hAnsi="Arial Narrow" w:cs="Arial"/>
-              </w:rPr>
-              <w:t xml:space="preserve"> </w:t>
-            </w:r>
-            <w:r>
-              <w:rPr>
-                <w:rFonts w:ascii="Arial Narrow" w:hAnsi="Arial Narrow" w:cs="Arial"/>
-              </w:rPr>
-              <w:t xml:space="preserve">${tgl_nd} </w:t>
-            </w:r>
-            <w:r>
-              <w:rPr>
-                <w:rFonts w:ascii="Arial Narrow" w:hAnsi="Arial Narrow" w:cs="Arial"/>
-              </w:rPr>
-              <w:t xml:space="preserve">perihal </w:t>
-            </w:r>
-            <w:r>
-              <w:rPr>
-                <w:rFonts w:ascii="Arial Narrow" w:hAnsi="Arial Narrow" w:cs="Arial"/>
-              </w:rPr>
-              <w:t xml:space="preserve">${perihal_nd} </w:t>
-            </w:r>
-            <w:r>
-              <w:rPr>
-                <w:rFonts w:ascii="Arial Narrow" w:hAnsi="Arial Narrow" w:cs="Arial"/>
-              </w:rPr>
-              <w:t xml:space="preserve">a.n. </w:t>
-            </w:r>
-            <w:r>
-              <w:rPr>
-                <w:rFonts w:ascii="Arial Narrow" w:hAnsi="Arial Narrow" w:cs="Arial"/>
-              </w:rPr>
-              <w:t>${pelapor}</w:t>
+            <w:proofErr w:type="spellEnd"/>
+            <w:r>
+              <w:rPr>
+                <w:rFonts w:ascii="Arial Narrow" w:hAnsi="Arial Narrow" w:cs="Arial"/>
+              </w:rPr>
+              <w:t xml:space="preserve"> </w:t>
+            </w:r>
+            <w:r>
+              <w:rPr>
+                <w:rFonts w:ascii="Arial Narrow" w:hAnsi="Arial Narrow" w:cs="Arial"/>
+              </w:rPr>
+              <w:t>${</w:t>
+            </w:r>
+            <w:proofErr w:type="spellStart"/>
+            <w:r>
+              <w:rPr>
+                <w:rFonts w:ascii="Arial Narrow" w:hAnsi="Arial Narrow" w:cs="Arial"/>
+              </w:rPr>
+              <w:t>tgl_nd</w:t>
+            </w:r>
+            <w:proofErr w:type="spellEnd"/>
+            <w:r>
+              <w:rPr>
+                <w:rFonts w:ascii="Arial Narrow" w:hAnsi="Arial Narrow" w:cs="Arial"/>
+              </w:rPr>
+              <w:t xml:space="preserve">} </w:t>
+            </w:r>
+            <w:proofErr w:type="spellStart"/>
+            <w:r>
+              <w:rPr>
+                <w:rFonts w:ascii="Arial Narrow" w:hAnsi="Arial Narrow" w:cs="Arial"/>
+              </w:rPr>
+              <w:t>perihal</w:t>
+            </w:r>
+            <w:proofErr w:type="spellEnd"/>
+            <w:r>
+              <w:rPr>
+                <w:rFonts w:ascii="Arial Narrow" w:hAnsi="Arial Narrow" w:cs="Arial"/>
+              </w:rPr>
+              <w:t xml:space="preserve"> </w:t>
+            </w:r>
+            <w:r>
+              <w:rPr>
+                <w:rFonts w:ascii="Arial Narrow" w:hAnsi="Arial Narrow" w:cs="Arial"/>
+              </w:rPr>
+              <w:t>${</w:t>
+            </w:r>
+            <w:proofErr w:type="spellStart"/>
+            <w:r>
+              <w:rPr>
+                <w:rFonts w:ascii="Arial Narrow" w:hAnsi="Arial Narrow" w:cs="Arial"/>
+              </w:rPr>
+              <w:t>perihal_nd</w:t>
+            </w:r>
+            <w:proofErr w:type="spellEnd"/>
+            <w:r>
+              <w:rPr>
+                <w:rFonts w:ascii="Arial Narrow" w:hAnsi="Arial Narrow" w:cs="Arial"/>
+              </w:rPr>
+              <w:t xml:space="preserve">} </w:t>
+            </w:r>
+            <w:proofErr w:type="spellStart"/>
+            <w:r>
+              <w:rPr>
+                <w:rFonts w:ascii="Arial Narrow" w:hAnsi="Arial Narrow" w:cs="Arial"/>
+              </w:rPr>
+              <w:t>a.n</w:t>
+            </w:r>
+            <w:proofErr w:type="spellEnd"/>
+            <w:r>
+              <w:rPr>
+                <w:rFonts w:ascii="Arial Narrow" w:hAnsi="Arial Narrow" w:cs="Arial"/>
+              </w:rPr>
+              <w:t xml:space="preserve">. </w:t>
+            </w:r>
+            <w:r>
+              <w:rPr>
+                <w:rFonts w:ascii="Arial Narrow" w:hAnsi="Arial Narrow" w:cs="Arial"/>
+              </w:rPr>
+              <w:t>${</w:t>
+            </w:r>
+            <w:proofErr w:type="spellStart"/>
+            <w:r>
+              <w:rPr>
+                <w:rFonts w:ascii="Arial Narrow" w:hAnsi="Arial Narrow" w:cs="Arial"/>
+              </w:rPr>
+              <w:t>pelapor</w:t>
+            </w:r>
+            <w:proofErr w:type="spellEnd"/>
+            <w:r>
+              <w:rPr>
+                <w:rFonts w:ascii="Arial Narrow" w:hAnsi="Arial Narrow" w:cs="Arial"/>
+              </w:rPr>
+              <w:t>}</w:t>
             </w:r>
             <w:r>
               <w:rPr>
@@ -1508,6 +2561,13 @@
                 <w:lang w:val="sv-SE"/>
               </w:rPr>
               <w:t>${jabatan_penyelidik}</w:t>
+            </w:r>
+            <w:r>
+              <w:rPr>
+                <w:rFonts w:ascii="Arial Narrow" w:hAnsi="Arial Narrow" w:cs="Arial"/>
+                <w:lang w:val="sv-SE"/>
+              </w:rPr>
+              <w:t xml:space="preserve"> ${kesatuan_penyelidik}</w:t>
             </w:r>
           </w:p>
           <w:p>
@@ -3426,13 +4486,41 @@
               <w:rPr>
                 <w:rFonts w:ascii="Arial Narrow" w:hAnsi="Arial Narrow" w:cs="Arial"/>
               </w:rPr>
-              <w:t>yang dilakukan oleh</w:t>
-            </w:r>
-            <w:r>
-              <w:rPr>
-                <w:rFonts w:ascii="Arial Narrow" w:hAnsi="Arial Narrow" w:cs="Arial"/>
-              </w:rPr>
-              <w:t xml:space="preserve"> ${pangkat}</w:t>
+              <w:t xml:space="preserve">yang </w:t>
+            </w:r>
+            <w:proofErr w:type="spellStart"/>
+            <w:r>
+              <w:rPr>
+                <w:rFonts w:ascii="Arial Narrow" w:hAnsi="Arial Narrow" w:cs="Arial"/>
+              </w:rPr>
+              <w:t>dilakukan</w:t>
+            </w:r>
+            <w:proofErr w:type="spellEnd"/>
+            <w:r>
+              <w:rPr>
+                <w:rFonts w:ascii="Arial Narrow" w:hAnsi="Arial Narrow" w:cs="Arial"/>
+              </w:rPr>
+              <w:t xml:space="preserve"> oleh</w:t>
+            </w:r>
+            <w:r>
+              <w:rPr>
+                <w:rFonts w:ascii="Arial Narrow" w:hAnsi="Arial Narrow" w:cs="Arial"/>
+              </w:rPr>
+              <w:t xml:space="preserve"> ${</w:t>
+            </w:r>
+            <w:proofErr w:type="spellStart"/>
+            <w:r>
+              <w:rPr>
+                <w:rFonts w:ascii="Arial Narrow" w:hAnsi="Arial Narrow" w:cs="Arial"/>
+              </w:rPr>
+              <w:t>pangkat</w:t>
+            </w:r>
+            <w:proofErr w:type="spellEnd"/>
+            <w:r>
+              <w:rPr>
+                <w:rFonts w:ascii="Arial Narrow" w:hAnsi="Arial Narrow" w:cs="Arial"/>
+              </w:rPr>
+              <w:t>}</w:t>
             </w:r>
             <w:r>
               <w:rPr>
@@ -3446,12 +4534,14 @@
               </w:rPr>
               <w:t>${</w:t>
             </w:r>
+            <w:proofErr w:type="spellStart"/>
             <w:r>
               <w:rPr>
                 <w:rFonts w:ascii="Arial Narrow" w:hAnsi="Arial Narrow" w:cs="Arial"/>
               </w:rPr>
               <w:t>terlapor</w:t>
             </w:r>
+            <w:proofErr w:type="spellEnd"/>
             <w:r>
               <w:rPr>
                 <w:rFonts w:ascii="Arial Narrow" w:hAnsi="Arial Narrow" w:cs="Arial"/>
@@ -3465,17 +4555,39 @@
               </w:rPr>
               <w:t xml:space="preserve"> </w:t>
             </w:r>
-            <w:r>
-              <w:rPr>
-                <w:rFonts w:ascii="Arial Narrow" w:hAnsi="Arial Narrow" w:cs="Arial"/>
-              </w:rPr>
-              <w:t xml:space="preserve">selaku </w:t>
-            </w:r>
-            <w:r>
-              <w:rPr>
-                <w:rFonts w:ascii="Arial Narrow" w:hAnsi="Arial Narrow" w:cs="Arial"/>
-              </w:rPr>
-              <w:t>${jabatan}</w:t>
+            <w:proofErr w:type="spellStart"/>
+            <w:r>
+              <w:rPr>
+                <w:rFonts w:ascii="Arial Narrow" w:hAnsi="Arial Narrow" w:cs="Arial"/>
+              </w:rPr>
+              <w:t>selaku</w:t>
+            </w:r>
+            <w:proofErr w:type="spellEnd"/>
+            <w:r>
+              <w:rPr>
+                <w:rFonts w:ascii="Arial Narrow" w:hAnsi="Arial Narrow" w:cs="Arial"/>
+              </w:rPr>
+              <w:t xml:space="preserve"> </w:t>
+            </w:r>
+            <w:r>
+              <w:rPr>
+                <w:rFonts w:ascii="Arial Narrow" w:hAnsi="Arial Narrow" w:cs="Arial"/>
+              </w:rPr>
+              <w:t>${</w:t>
+            </w:r>
+            <w:proofErr w:type="spellStart"/>
+            <w:r>
+              <w:rPr>
+                <w:rFonts w:ascii="Arial Narrow" w:hAnsi="Arial Narrow" w:cs="Arial"/>
+              </w:rPr>
+              <w:t>jabatan</w:t>
+            </w:r>
+            <w:proofErr w:type="spellEnd"/>
+            <w:r>
+              <w:rPr>
+                <w:rFonts w:ascii="Arial Narrow" w:hAnsi="Arial Narrow" w:cs="Arial"/>
+              </w:rPr>
+              <w:t>}</w:t>
             </w:r>
             <w:r>
               <w:rPr>
@@ -3495,7 +4607,21 @@
               <w:rPr>
                 <w:rFonts w:ascii="Arial Narrow" w:hAnsi="Arial Narrow" w:cs="Arial"/>
               </w:rPr>
-              <w:t>${kesatuan}</w:t>
+              <w:t>${</w:t>
+            </w:r>
+            <w:proofErr w:type="spellStart"/>
+            <w:r>
+              <w:rPr>
+                <w:rFonts w:ascii="Arial Narrow" w:hAnsi="Arial Narrow" w:cs="Arial"/>
+              </w:rPr>
+              <w:t>kesatuan</w:t>
+            </w:r>
+            <w:proofErr w:type="spellEnd"/>
+            <w:r>
+              <w:rPr>
+                <w:rFonts w:ascii="Arial Narrow" w:hAnsi="Arial Narrow" w:cs="Arial"/>
+              </w:rPr>
+              <w:t>}</w:t>
             </w:r>
           </w:p>
           <w:p>

</xml_diff>